<commit_message>
updated schooling on resume
</commit_message>
<xml_diff>
--- a/files/dominick_resume.docx
+++ b/files/dominick_resume.docx
@@ -1,6 +1,6 @@
 
 <file path=word/document.xml><?xml version="1.0" encoding="utf-8"?>
-<w:document xmlns:wpc="http://schemas.microsoft.com/office/word/2010/wordprocessingCanvas" xmlns:cx="http://schemas.microsoft.com/office/drawing/2014/chartex" xmlns:cx1="http://schemas.microsoft.com/office/drawing/2015/9/8/chartex" xmlns:cx2="http://schemas.microsoft.com/office/drawing/2015/10/21/chartex" xmlns:cx3="http://schemas.microsoft.com/office/drawing/2016/5/9/chartex" xmlns:cx4="http://schemas.microsoft.com/office/drawing/2016/5/10/chartex" xmlns:cx5="http://schemas.microsoft.com/office/drawing/2016/5/11/chartex" xmlns:cx6="http://schemas.microsoft.com/office/drawing/2016/5/12/chartex" xmlns:cx7="http://schemas.microsoft.com/office/drawing/2016/5/13/chartex" xmlns:cx8="http://schemas.microsoft.com/office/drawing/2016/5/14/chartex" xmlns:mc="http://schemas.openxmlformats.org/markup-compatibility/2006" xmlns:aink="http://schemas.microsoft.com/office/drawing/2016/ink" xmlns:am3d="http://schemas.microsoft.com/office/drawing/2017/model3d" xmlns:o="urn:schemas-microsoft-com:office:office" xmlns:r="http://schemas.openxmlformats.org/officeDocument/2006/relationships" xmlns:m="http://schemas.openxmlformats.org/officeDocument/2006/math" xmlns:v="urn:schemas-microsoft-com:vml" xmlns:wp14="http://schemas.microsoft.com/office/word/2010/wordprocessingDrawing" xmlns:wp="http://schemas.openxmlformats.org/drawingml/2006/wordprocessingDrawing" xmlns:w10="urn:schemas-microsoft-com:office:word" xmlns:w="http://schemas.openxmlformats.org/wordprocessingml/2006/main" xmlns:w14="http://schemas.microsoft.com/office/word/2010/wordml" xmlns:w15="http://schemas.microsoft.com/office/word/2012/wordml" xmlns:w16cid="http://schemas.microsoft.com/office/word/2016/wordml/cid" xmlns:w16se="http://schemas.microsoft.com/office/word/2015/wordml/symex" xmlns:wpg="http://schemas.microsoft.com/office/word/2010/wordprocessingGroup" xmlns:wpi="http://schemas.microsoft.com/office/word/2010/wordprocessingInk" xmlns:wne="http://schemas.microsoft.com/office/word/2006/wordml" xmlns:wps="http://schemas.microsoft.com/office/word/2010/wordprocessingShape" mc:Ignorable="w14 w15 w16se w16cid wp14">
+<w:document xmlns:wpc="http://schemas.microsoft.com/office/word/2010/wordprocessingCanvas" xmlns:cx="http://schemas.microsoft.com/office/drawing/2014/chartex" xmlns:cx1="http://schemas.microsoft.com/office/drawing/2015/9/8/chartex" xmlns:cx2="http://schemas.microsoft.com/office/drawing/2015/10/21/chartex" xmlns:cx3="http://schemas.microsoft.com/office/drawing/2016/5/9/chartex" xmlns:cx4="http://schemas.microsoft.com/office/drawing/2016/5/10/chartex" xmlns:cx5="http://schemas.microsoft.com/office/drawing/2016/5/11/chartex" xmlns:cx6="http://schemas.microsoft.com/office/drawing/2016/5/12/chartex" xmlns:cx7="http://schemas.microsoft.com/office/drawing/2016/5/13/chartex" xmlns:cx8="http://schemas.microsoft.com/office/drawing/2016/5/14/chartex" xmlns:mc="http://schemas.openxmlformats.org/markup-compatibility/2006" xmlns:aink="http://schemas.microsoft.com/office/drawing/2016/ink" xmlns:am3d="http://schemas.microsoft.com/office/drawing/2017/model3d" xmlns:o="urn:schemas-microsoft-com:office:office" xmlns:r="http://schemas.openxmlformats.org/officeDocument/2006/relationships" xmlns:m="http://schemas.openxmlformats.org/officeDocument/2006/math" xmlns:v="urn:schemas-microsoft-com:vml" xmlns:wp14="http://schemas.microsoft.com/office/word/2010/wordprocessingDrawing" xmlns:wp="http://schemas.openxmlformats.org/drawingml/2006/wordprocessingDrawing" xmlns:w10="urn:schemas-microsoft-com:office:word" xmlns:w="http://schemas.openxmlformats.org/wordprocessingml/2006/main" xmlns:w14="http://schemas.microsoft.com/office/word/2010/wordml" xmlns:w15="http://schemas.microsoft.com/office/word/2012/wordml" xmlns:w16cex="http://schemas.microsoft.com/office/word/2018/wordml/cex" xmlns:w16cid="http://schemas.microsoft.com/office/word/2016/wordml/cid" xmlns:w16="http://schemas.microsoft.com/office/word/2018/wordml" xmlns:w16se="http://schemas.microsoft.com/office/word/2015/wordml/symex" xmlns:wpg="http://schemas.microsoft.com/office/word/2010/wordprocessingGroup" xmlns:wpi="http://schemas.microsoft.com/office/word/2010/wordprocessingInk" xmlns:wne="http://schemas.microsoft.com/office/word/2006/wordml" xmlns:wps="http://schemas.microsoft.com/office/word/2010/wordprocessingShape" mc:Ignorable="w14 w15 w16se w16cid w16 w16cex wp14">
   <w:body>
     <w:tbl>
       <w:tblPr>
@@ -105,7 +105,7 @@
                 <w:noProof/>
               </w:rPr>
               <w:drawing>
-                <wp:inline distT="0" distB="0" distL="0" distR="0" wp14:anchorId="7F134EA6" wp14:editId="22BD3203">
+                <wp:inline distT="0" distB="0" distL="0" distR="0" wp14:anchorId="02FA5F78" wp14:editId="5A2D34D7">
                   <wp:extent cx="1810512" cy="1810512"/>
                   <wp:effectExtent l="0" t="0" r="0" b="0"/>
                   <wp:docPr id="40" name="Picture 40"/>
@@ -423,14 +423,25 @@
           </w:p>
           <w:p>
             <w:r>
-              <w:t>Western Carolina University</w:t>
-            </w:r>
-            <w:r>
-              <w:t xml:space="preserve">, </w:t>
-            </w:r>
-            <w:r>
-              <w:t>Cullowhee, NC</w:t>
-            </w:r>
+              <w:t>Career</w:t>
+            </w:r>
+            <w:r>
+              <w:t xml:space="preserve"> </w:t>
+            </w:r>
+            <w:r>
+              <w:t xml:space="preserve">Foundry, Berlin, GE </w:t>
+            </w:r>
+            <w:r>
+              <w:t>(</w:t>
+            </w:r>
+            <w:r>
+              <w:t>online</w:t>
+            </w:r>
+            <w:r>
+              <w:t>)</w:t>
+            </w:r>
+            <w:bookmarkStart w:id="0" w:name="_GoBack"/>
+            <w:bookmarkEnd w:id="0"/>
           </w:p>
           <w:p>
             <w:pPr>
@@ -469,8 +480,6 @@
             <w:r>
               <w:t>Teamwork</w:t>
             </w:r>
-            <w:bookmarkStart w:id="0" w:name="_GoBack"/>
-            <w:bookmarkEnd w:id="0"/>
           </w:p>
           <w:p>
             <w:pPr>
@@ -918,7 +927,7 @@
 </file>
 
 <file path=word/endnotes.xml><?xml version="1.0" encoding="utf-8"?>
-<w:endnotes xmlns:wpc="http://schemas.microsoft.com/office/word/2010/wordprocessingCanvas" xmlns:cx="http://schemas.microsoft.com/office/drawing/2014/chartex" xmlns:cx1="http://schemas.microsoft.com/office/drawing/2015/9/8/chartex" xmlns:cx2="http://schemas.microsoft.com/office/drawing/2015/10/21/chartex" xmlns:cx3="http://schemas.microsoft.com/office/drawing/2016/5/9/chartex" xmlns:cx4="http://schemas.microsoft.com/office/drawing/2016/5/10/chartex" xmlns:cx5="http://schemas.microsoft.com/office/drawing/2016/5/11/chartex" xmlns:cx6="http://schemas.microsoft.com/office/drawing/2016/5/12/chartex" xmlns:cx7="http://schemas.microsoft.com/office/drawing/2016/5/13/chartex" xmlns:cx8="http://schemas.microsoft.com/office/drawing/2016/5/14/chartex" xmlns:mc="http://schemas.openxmlformats.org/markup-compatibility/2006" xmlns:aink="http://schemas.microsoft.com/office/drawing/2016/ink" xmlns:am3d="http://schemas.microsoft.com/office/drawing/2017/model3d" xmlns:o="urn:schemas-microsoft-com:office:office" xmlns:r="http://schemas.openxmlformats.org/officeDocument/2006/relationships" xmlns:m="http://schemas.openxmlformats.org/officeDocument/2006/math" xmlns:v="urn:schemas-microsoft-com:vml" xmlns:wp14="http://schemas.microsoft.com/office/word/2010/wordprocessingDrawing" xmlns:wp="http://schemas.openxmlformats.org/drawingml/2006/wordprocessingDrawing" xmlns:w10="urn:schemas-microsoft-com:office:word" xmlns:w="http://schemas.openxmlformats.org/wordprocessingml/2006/main" xmlns:w14="http://schemas.microsoft.com/office/word/2010/wordml" xmlns:w15="http://schemas.microsoft.com/office/word/2012/wordml" xmlns:w16cid="http://schemas.microsoft.com/office/word/2016/wordml/cid" xmlns:w16se="http://schemas.microsoft.com/office/word/2015/wordml/symex" xmlns:wpg="http://schemas.microsoft.com/office/word/2010/wordprocessingGroup" xmlns:wpi="http://schemas.microsoft.com/office/word/2010/wordprocessingInk" xmlns:wne="http://schemas.microsoft.com/office/word/2006/wordml" xmlns:wps="http://schemas.microsoft.com/office/word/2010/wordprocessingShape" mc:Ignorable="w14 w15 w16se w16cid wp14">
+<w:endnotes xmlns:wpc="http://schemas.microsoft.com/office/word/2010/wordprocessingCanvas" xmlns:cx="http://schemas.microsoft.com/office/drawing/2014/chartex" xmlns:cx1="http://schemas.microsoft.com/office/drawing/2015/9/8/chartex" xmlns:cx2="http://schemas.microsoft.com/office/drawing/2015/10/21/chartex" xmlns:cx3="http://schemas.microsoft.com/office/drawing/2016/5/9/chartex" xmlns:cx4="http://schemas.microsoft.com/office/drawing/2016/5/10/chartex" xmlns:cx5="http://schemas.microsoft.com/office/drawing/2016/5/11/chartex" xmlns:cx6="http://schemas.microsoft.com/office/drawing/2016/5/12/chartex" xmlns:cx7="http://schemas.microsoft.com/office/drawing/2016/5/13/chartex" xmlns:cx8="http://schemas.microsoft.com/office/drawing/2016/5/14/chartex" xmlns:mc="http://schemas.openxmlformats.org/markup-compatibility/2006" xmlns:aink="http://schemas.microsoft.com/office/drawing/2016/ink" xmlns:am3d="http://schemas.microsoft.com/office/drawing/2017/model3d" xmlns:o="urn:schemas-microsoft-com:office:office" xmlns:r="http://schemas.openxmlformats.org/officeDocument/2006/relationships" xmlns:m="http://schemas.openxmlformats.org/officeDocument/2006/math" xmlns:v="urn:schemas-microsoft-com:vml" xmlns:wp14="http://schemas.microsoft.com/office/word/2010/wordprocessingDrawing" xmlns:wp="http://schemas.openxmlformats.org/drawingml/2006/wordprocessingDrawing" xmlns:w10="urn:schemas-microsoft-com:office:word" xmlns:w="http://schemas.openxmlformats.org/wordprocessingml/2006/main" xmlns:w14="http://schemas.microsoft.com/office/word/2010/wordml" xmlns:w15="http://schemas.microsoft.com/office/word/2012/wordml" xmlns:w16cex="http://schemas.microsoft.com/office/word/2018/wordml/cex" xmlns:w16cid="http://schemas.microsoft.com/office/word/2016/wordml/cid" xmlns:w16="http://schemas.microsoft.com/office/word/2018/wordml" xmlns:w16se="http://schemas.microsoft.com/office/word/2015/wordml/symex" xmlns:wpg="http://schemas.microsoft.com/office/word/2010/wordprocessingGroup" xmlns:wpi="http://schemas.microsoft.com/office/word/2010/wordprocessingInk" xmlns:wne="http://schemas.microsoft.com/office/word/2006/wordml" xmlns:wps="http://schemas.microsoft.com/office/word/2010/wordprocessingShape" mc:Ignorable="w14 w15 w16se w16cid w16 w16cex wp14">
   <w:endnote w:type="separator" w:id="-1">
     <w:p>
       <w:r>
@@ -937,7 +946,7 @@
 </file>
 
 <file path=word/footnotes.xml><?xml version="1.0" encoding="utf-8"?>
-<w:footnotes xmlns:wpc="http://schemas.microsoft.com/office/word/2010/wordprocessingCanvas" xmlns:cx="http://schemas.microsoft.com/office/drawing/2014/chartex" xmlns:cx1="http://schemas.microsoft.com/office/drawing/2015/9/8/chartex" xmlns:cx2="http://schemas.microsoft.com/office/drawing/2015/10/21/chartex" xmlns:cx3="http://schemas.microsoft.com/office/drawing/2016/5/9/chartex" xmlns:cx4="http://schemas.microsoft.com/office/drawing/2016/5/10/chartex" xmlns:cx5="http://schemas.microsoft.com/office/drawing/2016/5/11/chartex" xmlns:cx6="http://schemas.microsoft.com/office/drawing/2016/5/12/chartex" xmlns:cx7="http://schemas.microsoft.com/office/drawing/2016/5/13/chartex" xmlns:cx8="http://schemas.microsoft.com/office/drawing/2016/5/14/chartex" xmlns:mc="http://schemas.openxmlformats.org/markup-compatibility/2006" xmlns:aink="http://schemas.microsoft.com/office/drawing/2016/ink" xmlns:am3d="http://schemas.microsoft.com/office/drawing/2017/model3d" xmlns:o="urn:schemas-microsoft-com:office:office" xmlns:r="http://schemas.openxmlformats.org/officeDocument/2006/relationships" xmlns:m="http://schemas.openxmlformats.org/officeDocument/2006/math" xmlns:v="urn:schemas-microsoft-com:vml" xmlns:wp14="http://schemas.microsoft.com/office/word/2010/wordprocessingDrawing" xmlns:wp="http://schemas.openxmlformats.org/drawingml/2006/wordprocessingDrawing" xmlns:w10="urn:schemas-microsoft-com:office:word" xmlns:w="http://schemas.openxmlformats.org/wordprocessingml/2006/main" xmlns:w14="http://schemas.microsoft.com/office/word/2010/wordml" xmlns:w15="http://schemas.microsoft.com/office/word/2012/wordml" xmlns:w16cid="http://schemas.microsoft.com/office/word/2016/wordml/cid" xmlns:w16se="http://schemas.microsoft.com/office/word/2015/wordml/symex" xmlns:wpg="http://schemas.microsoft.com/office/word/2010/wordprocessingGroup" xmlns:wpi="http://schemas.microsoft.com/office/word/2010/wordprocessingInk" xmlns:wne="http://schemas.microsoft.com/office/word/2006/wordml" xmlns:wps="http://schemas.microsoft.com/office/word/2010/wordprocessingShape" mc:Ignorable="w14 w15 w16se w16cid wp14">
+<w:footnotes xmlns:wpc="http://schemas.microsoft.com/office/word/2010/wordprocessingCanvas" xmlns:cx="http://schemas.microsoft.com/office/drawing/2014/chartex" xmlns:cx1="http://schemas.microsoft.com/office/drawing/2015/9/8/chartex" xmlns:cx2="http://schemas.microsoft.com/office/drawing/2015/10/21/chartex" xmlns:cx3="http://schemas.microsoft.com/office/drawing/2016/5/9/chartex" xmlns:cx4="http://schemas.microsoft.com/office/drawing/2016/5/10/chartex" xmlns:cx5="http://schemas.microsoft.com/office/drawing/2016/5/11/chartex" xmlns:cx6="http://schemas.microsoft.com/office/drawing/2016/5/12/chartex" xmlns:cx7="http://schemas.microsoft.com/office/drawing/2016/5/13/chartex" xmlns:cx8="http://schemas.microsoft.com/office/drawing/2016/5/14/chartex" xmlns:mc="http://schemas.openxmlformats.org/markup-compatibility/2006" xmlns:aink="http://schemas.microsoft.com/office/drawing/2016/ink" xmlns:am3d="http://schemas.microsoft.com/office/drawing/2017/model3d" xmlns:o="urn:schemas-microsoft-com:office:office" xmlns:r="http://schemas.openxmlformats.org/officeDocument/2006/relationships" xmlns:m="http://schemas.openxmlformats.org/officeDocument/2006/math" xmlns:v="urn:schemas-microsoft-com:vml" xmlns:wp14="http://schemas.microsoft.com/office/word/2010/wordprocessingDrawing" xmlns:wp="http://schemas.openxmlformats.org/drawingml/2006/wordprocessingDrawing" xmlns:w10="urn:schemas-microsoft-com:office:word" xmlns:w="http://schemas.openxmlformats.org/wordprocessingml/2006/main" xmlns:w14="http://schemas.microsoft.com/office/word/2010/wordml" xmlns:w15="http://schemas.microsoft.com/office/word/2012/wordml" xmlns:w16cex="http://schemas.microsoft.com/office/word/2018/wordml/cex" xmlns:w16cid="http://schemas.microsoft.com/office/word/2016/wordml/cid" xmlns:w16="http://schemas.microsoft.com/office/word/2018/wordml" xmlns:w16se="http://schemas.microsoft.com/office/word/2015/wordml/symex" xmlns:wpg="http://schemas.microsoft.com/office/word/2010/wordprocessingGroup" xmlns:wpi="http://schemas.microsoft.com/office/word/2010/wordprocessingInk" xmlns:wne="http://schemas.microsoft.com/office/word/2006/wordml" xmlns:wps="http://schemas.microsoft.com/office/word/2010/wordprocessingShape" mc:Ignorable="w14 w15 w16se w16cid w16 w16cex wp14">
   <w:footnote w:type="separator" w:id="-1">
     <w:p>
       <w:r>
@@ -956,7 +965,7 @@
 </file>
 
 <file path=word/header1.xml><?xml version="1.0" encoding="utf-8"?>
-<w:hdr xmlns:wpc="http://schemas.microsoft.com/office/word/2010/wordprocessingCanvas" xmlns:cx="http://schemas.microsoft.com/office/drawing/2014/chartex" xmlns:cx1="http://schemas.microsoft.com/office/drawing/2015/9/8/chartex" xmlns:cx2="http://schemas.microsoft.com/office/drawing/2015/10/21/chartex" xmlns:cx3="http://schemas.microsoft.com/office/drawing/2016/5/9/chartex" xmlns:cx4="http://schemas.microsoft.com/office/drawing/2016/5/10/chartex" xmlns:cx5="http://schemas.microsoft.com/office/drawing/2016/5/11/chartex" xmlns:cx6="http://schemas.microsoft.com/office/drawing/2016/5/12/chartex" xmlns:cx7="http://schemas.microsoft.com/office/drawing/2016/5/13/chartex" xmlns:cx8="http://schemas.microsoft.com/office/drawing/2016/5/14/chartex" xmlns:mc="http://schemas.openxmlformats.org/markup-compatibility/2006" xmlns:aink="http://schemas.microsoft.com/office/drawing/2016/ink" xmlns:am3d="http://schemas.microsoft.com/office/drawing/2017/model3d" xmlns:o="urn:schemas-microsoft-com:office:office" xmlns:r="http://schemas.openxmlformats.org/officeDocument/2006/relationships" xmlns:m="http://schemas.openxmlformats.org/officeDocument/2006/math" xmlns:v="urn:schemas-microsoft-com:vml" xmlns:wp14="http://schemas.microsoft.com/office/word/2010/wordprocessingDrawing" xmlns:wp="http://schemas.openxmlformats.org/drawingml/2006/wordprocessingDrawing" xmlns:w10="urn:schemas-microsoft-com:office:word" xmlns:w="http://schemas.openxmlformats.org/wordprocessingml/2006/main" xmlns:w14="http://schemas.microsoft.com/office/word/2010/wordml" xmlns:w15="http://schemas.microsoft.com/office/word/2012/wordml" xmlns:w16cid="http://schemas.microsoft.com/office/word/2016/wordml/cid" xmlns:w16se="http://schemas.microsoft.com/office/word/2015/wordml/symex" xmlns:wpg="http://schemas.microsoft.com/office/word/2010/wordprocessingGroup" xmlns:wpi="http://schemas.microsoft.com/office/word/2010/wordprocessingInk" xmlns:wne="http://schemas.microsoft.com/office/word/2006/wordml" xmlns:wps="http://schemas.microsoft.com/office/word/2010/wordprocessingShape" mc:Ignorable="w14 w15 w16se w16cid wp14">
+<w:hdr xmlns:wpc="http://schemas.microsoft.com/office/word/2010/wordprocessingCanvas" xmlns:cx="http://schemas.microsoft.com/office/drawing/2014/chartex" xmlns:cx1="http://schemas.microsoft.com/office/drawing/2015/9/8/chartex" xmlns:cx2="http://schemas.microsoft.com/office/drawing/2015/10/21/chartex" xmlns:cx3="http://schemas.microsoft.com/office/drawing/2016/5/9/chartex" xmlns:cx4="http://schemas.microsoft.com/office/drawing/2016/5/10/chartex" xmlns:cx5="http://schemas.microsoft.com/office/drawing/2016/5/11/chartex" xmlns:cx6="http://schemas.microsoft.com/office/drawing/2016/5/12/chartex" xmlns:cx7="http://schemas.microsoft.com/office/drawing/2016/5/13/chartex" xmlns:cx8="http://schemas.microsoft.com/office/drawing/2016/5/14/chartex" xmlns:mc="http://schemas.openxmlformats.org/markup-compatibility/2006" xmlns:aink="http://schemas.microsoft.com/office/drawing/2016/ink" xmlns:am3d="http://schemas.microsoft.com/office/drawing/2017/model3d" xmlns:o="urn:schemas-microsoft-com:office:office" xmlns:r="http://schemas.openxmlformats.org/officeDocument/2006/relationships" xmlns:m="http://schemas.openxmlformats.org/officeDocument/2006/math" xmlns:v="urn:schemas-microsoft-com:vml" xmlns:wp14="http://schemas.microsoft.com/office/word/2010/wordprocessingDrawing" xmlns:wp="http://schemas.openxmlformats.org/drawingml/2006/wordprocessingDrawing" xmlns:w10="urn:schemas-microsoft-com:office:word" xmlns:w="http://schemas.openxmlformats.org/wordprocessingml/2006/main" xmlns:w14="http://schemas.microsoft.com/office/word/2010/wordml" xmlns:w15="http://schemas.microsoft.com/office/word/2012/wordml" xmlns:w16cex="http://schemas.microsoft.com/office/word/2018/wordml/cex" xmlns:w16cid="http://schemas.microsoft.com/office/word/2016/wordml/cid" xmlns:w16="http://schemas.microsoft.com/office/word/2018/wordml" xmlns:w16se="http://schemas.microsoft.com/office/word/2015/wordml/symex" xmlns:wpg="http://schemas.microsoft.com/office/word/2010/wordprocessingGroup" xmlns:wpi="http://schemas.microsoft.com/office/word/2010/wordprocessingInk" xmlns:wne="http://schemas.microsoft.com/office/word/2006/wordml" xmlns:wps="http://schemas.microsoft.com/office/word/2010/wordprocessingShape" mc:Ignorable="w14 w15 w16se w16cid w16 w16cex wp14">
   <w:p>
     <w:pPr>
       <w:pStyle w:val="BodyText"/>
@@ -968,7 +977,7 @@
       <mc:AlternateContent>
         <mc:Choice Requires="wpg">
           <w:drawing>
-            <wp:anchor distT="0" distB="0" distL="114300" distR="114300" simplePos="0" relativeHeight="251673600" behindDoc="0" locked="0" layoutInCell="1" allowOverlap="1">
+            <wp:anchor distT="0" distB="0" distL="114300" distR="114300" simplePos="0" relativeHeight="251673600" behindDoc="0" locked="0" layoutInCell="1" allowOverlap="1" wp14:anchorId="18D1F820" wp14:editId="4A28948E">
               <wp:simplePos x="0" y="0"/>
               <wp:positionH relativeFrom="column">
                 <wp:posOffset>-720090</wp:posOffset>
@@ -3111,7 +3120,7 @@
 </file>
 
 <file path=word/numbering.xml><?xml version="1.0" encoding="utf-8"?>
-<w:numbering xmlns:wpc="http://schemas.microsoft.com/office/word/2010/wordprocessingCanvas" xmlns:cx="http://schemas.microsoft.com/office/drawing/2014/chartex" xmlns:cx1="http://schemas.microsoft.com/office/drawing/2015/9/8/chartex" xmlns:cx2="http://schemas.microsoft.com/office/drawing/2015/10/21/chartex" xmlns:cx3="http://schemas.microsoft.com/office/drawing/2016/5/9/chartex" xmlns:cx4="http://schemas.microsoft.com/office/drawing/2016/5/10/chartex" xmlns:cx5="http://schemas.microsoft.com/office/drawing/2016/5/11/chartex" xmlns:cx6="http://schemas.microsoft.com/office/drawing/2016/5/12/chartex" xmlns:cx7="http://schemas.microsoft.com/office/drawing/2016/5/13/chartex" xmlns:cx8="http://schemas.microsoft.com/office/drawing/2016/5/14/chartex" xmlns:mc="http://schemas.openxmlformats.org/markup-compatibility/2006" xmlns:aink="http://schemas.microsoft.com/office/drawing/2016/ink" xmlns:am3d="http://schemas.microsoft.com/office/drawing/2017/model3d" xmlns:o="urn:schemas-microsoft-com:office:office" xmlns:r="http://schemas.openxmlformats.org/officeDocument/2006/relationships" xmlns:m="http://schemas.openxmlformats.org/officeDocument/2006/math" xmlns:v="urn:schemas-microsoft-com:vml" xmlns:wp14="http://schemas.microsoft.com/office/word/2010/wordprocessingDrawing" xmlns:wp="http://schemas.openxmlformats.org/drawingml/2006/wordprocessingDrawing" xmlns:w10="urn:schemas-microsoft-com:office:word" xmlns:w="http://schemas.openxmlformats.org/wordprocessingml/2006/main" xmlns:w14="http://schemas.microsoft.com/office/word/2010/wordml" xmlns:w15="http://schemas.microsoft.com/office/word/2012/wordml" xmlns:w16cid="http://schemas.microsoft.com/office/word/2016/wordml/cid" xmlns:w16se="http://schemas.microsoft.com/office/word/2015/wordml/symex" xmlns:wpg="http://schemas.microsoft.com/office/word/2010/wordprocessingGroup" xmlns:wpi="http://schemas.microsoft.com/office/word/2010/wordprocessingInk" xmlns:wne="http://schemas.microsoft.com/office/word/2006/wordml" xmlns:wps="http://schemas.microsoft.com/office/word/2010/wordprocessingShape" mc:Ignorable="w14 w15 w16se w16cid wp14">
+<w:numbering xmlns:wpc="http://schemas.microsoft.com/office/word/2010/wordprocessingCanvas" xmlns:cx="http://schemas.microsoft.com/office/drawing/2014/chartex" xmlns:cx1="http://schemas.microsoft.com/office/drawing/2015/9/8/chartex" xmlns:cx2="http://schemas.microsoft.com/office/drawing/2015/10/21/chartex" xmlns:cx3="http://schemas.microsoft.com/office/drawing/2016/5/9/chartex" xmlns:cx4="http://schemas.microsoft.com/office/drawing/2016/5/10/chartex" xmlns:cx5="http://schemas.microsoft.com/office/drawing/2016/5/11/chartex" xmlns:cx6="http://schemas.microsoft.com/office/drawing/2016/5/12/chartex" xmlns:cx7="http://schemas.microsoft.com/office/drawing/2016/5/13/chartex" xmlns:cx8="http://schemas.microsoft.com/office/drawing/2016/5/14/chartex" xmlns:mc="http://schemas.openxmlformats.org/markup-compatibility/2006" xmlns:aink="http://schemas.microsoft.com/office/drawing/2016/ink" xmlns:am3d="http://schemas.microsoft.com/office/drawing/2017/model3d" xmlns:o="urn:schemas-microsoft-com:office:office" xmlns:r="http://schemas.openxmlformats.org/officeDocument/2006/relationships" xmlns:m="http://schemas.openxmlformats.org/officeDocument/2006/math" xmlns:v="urn:schemas-microsoft-com:vml" xmlns:wp14="http://schemas.microsoft.com/office/word/2010/wordprocessingDrawing" xmlns:wp="http://schemas.openxmlformats.org/drawingml/2006/wordprocessingDrawing" xmlns:w10="urn:schemas-microsoft-com:office:word" xmlns:w="http://schemas.openxmlformats.org/wordprocessingml/2006/main" xmlns:w14="http://schemas.microsoft.com/office/word/2010/wordml" xmlns:w15="http://schemas.microsoft.com/office/word/2012/wordml" xmlns:w16cex="http://schemas.microsoft.com/office/word/2018/wordml/cex" xmlns:w16cid="http://schemas.microsoft.com/office/word/2016/wordml/cid" xmlns:w16="http://schemas.microsoft.com/office/word/2018/wordml" xmlns:w16se="http://schemas.microsoft.com/office/word/2015/wordml/symex" xmlns:wpg="http://schemas.microsoft.com/office/word/2010/wordprocessingGroup" xmlns:wpi="http://schemas.microsoft.com/office/word/2010/wordprocessingInk" xmlns:wne="http://schemas.microsoft.com/office/word/2006/wordml" xmlns:wps="http://schemas.microsoft.com/office/word/2010/wordprocessingShape" mc:Ignorable="w14 w15 w16se w16cid w16 w16cex wp14">
   <w:abstractNum w:abstractNumId="0" w15:restartNumberingAfterBreak="0">
     <w:nsid w:val="FFFFFF89"/>
     <w:multiLevelType w:val="singleLevel"/>
@@ -3355,7 +3364,7 @@
 </file>
 
 <file path=word/styles.xml><?xml version="1.0" encoding="utf-8"?>
-<w:styles xmlns:mc="http://schemas.openxmlformats.org/markup-compatibility/2006" xmlns:r="http://schemas.openxmlformats.org/officeDocument/2006/relationships" xmlns:w="http://schemas.openxmlformats.org/wordprocessingml/2006/main" xmlns:w14="http://schemas.microsoft.com/office/word/2010/wordml" xmlns:w15="http://schemas.microsoft.com/office/word/2012/wordml" xmlns:w16cid="http://schemas.microsoft.com/office/word/2016/wordml/cid" xmlns:w16se="http://schemas.microsoft.com/office/word/2015/wordml/symex" mc:Ignorable="w14 w15 w16se w16cid">
+<w:styles xmlns:mc="http://schemas.openxmlformats.org/markup-compatibility/2006" xmlns:r="http://schemas.openxmlformats.org/officeDocument/2006/relationships" xmlns:w="http://schemas.openxmlformats.org/wordprocessingml/2006/main" xmlns:w14="http://schemas.microsoft.com/office/word/2010/wordml" xmlns:w15="http://schemas.microsoft.com/office/word/2012/wordml" xmlns:w16cex="http://schemas.microsoft.com/office/word/2018/wordml/cex" xmlns:w16cid="http://schemas.microsoft.com/office/word/2016/wordml/cid" xmlns:w16="http://schemas.microsoft.com/office/word/2018/wordml" xmlns:w16se="http://schemas.microsoft.com/office/word/2015/wordml/symex" mc:Ignorable="w14 w15 w16se w16cid w16 w16cex">
   <w:docDefaults>
     <w:rPrDefault>
       <w:rPr>
@@ -3469,6 +3478,7 @@
     <w:lsdException w:name="HTML Sample" w:semiHidden="1" w:unhideWhenUsed="1"/>
     <w:lsdException w:name="HTML Typewriter" w:semiHidden="1" w:unhideWhenUsed="1"/>
     <w:lsdException w:name="HTML Variable" w:semiHidden="1" w:unhideWhenUsed="1"/>
+    <w:lsdException w:name="Normal Table" w:semiHidden="1" w:unhideWhenUsed="1"/>
     <w:lsdException w:name="annotation subject" w:semiHidden="1" w:unhideWhenUsed="1"/>
     <w:lsdException w:name="No List" w:semiHidden="1" w:unhideWhenUsed="1"/>
     <w:lsdException w:name="Outline List 1" w:semiHidden="1" w:unhideWhenUsed="1"/>
@@ -3515,8 +3525,10 @@
     <w:lsdException w:name="Table Subtle 2" w:semiHidden="1" w:unhideWhenUsed="1"/>
     <w:lsdException w:name="Table Web 1" w:semiHidden="1" w:unhideWhenUsed="1"/>
     <w:lsdException w:name="Table Web 2" w:semiHidden="1" w:unhideWhenUsed="1"/>
+    <w:lsdException w:name="Table Web 3" w:semiHidden="1" w:unhideWhenUsed="1"/>
     <w:lsdException w:name="Balloon Text" w:semiHidden="1" w:unhideWhenUsed="1"/>
     <w:lsdException w:name="Table Grid" w:uiPriority="39"/>
+    <w:lsdException w:name="Table Theme" w:semiHidden="1" w:unhideWhenUsed="1"/>
     <w:lsdException w:name="Placeholder Text" w:semiHidden="1"/>
     <w:lsdException w:name="No Spacing" w:uiPriority="1"/>
     <w:lsdException w:name="Light Shading" w:uiPriority="60"/>
@@ -4407,24 +4419,6 @@
 </file>
 
 <file path=customXml/item1.xml><?xml version="1.0" encoding="utf-8"?>
-<p:properties xmlns:p="http://schemas.microsoft.com/office/2006/metadata/properties" xmlns:xsi="http://www.w3.org/2001/XMLSchema-instance" xmlns:pc="http://schemas.microsoft.com/office/infopath/2007/PartnerControls">
-  <documentManagement>
-    <_ip_UnifiedCompliancePolicyUIAction xmlns="http://schemas.microsoft.com/sharepoint/v3" xsi:nil="true"/>
-    <_ip_UnifiedCompliancePolicyProperties xmlns="http://schemas.microsoft.com/sharepoint/v3" xsi:nil="true"/>
-  </documentManagement>
-</p:properties>
-</file>
-
-<file path=customXml/item2.xml><?xml version="1.0" encoding="utf-8"?>
-<?mso-contentType ?>
-<FormTemplates xmlns="http://schemas.microsoft.com/sharepoint/v3/contenttype/forms">
-  <Display>DocumentLibraryForm</Display>
-  <Edit>DocumentLibraryForm</Edit>
-  <New>DocumentLibraryForm</New>
-</FormTemplates>
-</file>
-
-<file path=customXml/item3.xml><?xml version="1.0" encoding="utf-8"?>
 <ct:contentTypeSchema xmlns:ct="http://schemas.microsoft.com/office/2006/metadata/contentType" xmlns:ma="http://schemas.microsoft.com/office/2006/metadata/properties/metaAttributes" ct:_="" ma:_="" ma:contentTypeName="Document" ma:contentTypeID="0x010100DEEA25CC0A0AC24199CDC46C25B8B0BC" ma:contentTypeVersion="10" ma:contentTypeDescription="Create a new document." ma:contentTypeScope="" ma:versionID="e3b47856d4cf355c0dacb39e1084d14f">
   <xsd:schema xmlns:xsd="http://www.w3.org/2001/XMLSchema" xmlns:xs="http://www.w3.org/2001/XMLSchema" xmlns:p="http://schemas.microsoft.com/office/2006/metadata/properties" xmlns:ns1="http://schemas.microsoft.com/sharepoint/v3" xmlns:ns2="6dc4bcd6-49db-4c07-9060-8acfc67cef9f" xmlns:ns3="fb0879af-3eba-417a-a55a-ffe6dcd6ca77" targetNamespace="http://schemas.microsoft.com/office/2006/metadata/properties" ma:root="true" ma:fieldsID="a845a615265fdb1f7b12cc65ac20ecbd" ns1:_="" ns2:_="" ns3:_="">
     <xsd:import namespace="http://schemas.microsoft.com/sharepoint/v3"/>
@@ -4632,25 +4626,25 @@
 </ct:contentTypeSchema>
 </file>
 
-<file path=customXml/itemProps1.xml><?xml version="1.0" encoding="utf-8"?>
-<ds:datastoreItem xmlns:ds="http://schemas.openxmlformats.org/officeDocument/2006/customXml" ds:itemID="{58A02AAC-5046-4D44-A9AE-5839993B65F4}">
-  <ds:schemaRefs>
-    <ds:schemaRef ds:uri="http://schemas.microsoft.com/office/2006/metadata/properties"/>
-    <ds:schemaRef ds:uri="http://schemas.microsoft.com/office/infopath/2007/PartnerControls"/>
-    <ds:schemaRef ds:uri="http://schemas.microsoft.com/sharepoint/v3"/>
-  </ds:schemaRefs>
-</ds:datastoreItem>
+<file path=customXml/item2.xml><?xml version="1.0" encoding="utf-8"?>
+<?mso-contentType ?>
+<FormTemplates xmlns="http://schemas.microsoft.com/sharepoint/v3/contenttype/forms">
+  <Display>DocumentLibraryForm</Display>
+  <Edit>DocumentLibraryForm</Edit>
+  <New>DocumentLibraryForm</New>
+</FormTemplates>
 </file>
 
-<file path=customXml/itemProps2.xml><?xml version="1.0" encoding="utf-8"?>
-<ds:datastoreItem xmlns:ds="http://schemas.openxmlformats.org/officeDocument/2006/customXml" ds:itemID="{D52A7B0C-0785-45D2-9058-6AAC6C304773}">
-  <ds:schemaRefs>
-    <ds:schemaRef ds:uri="http://schemas.microsoft.com/sharepoint/v3/contenttype/forms"/>
-  </ds:schemaRefs>
-</ds:datastoreItem>
+<file path=customXml/item3.xml><?xml version="1.0" encoding="utf-8"?>
+<p:properties xmlns:p="http://schemas.microsoft.com/office/2006/metadata/properties" xmlns:xsi="http://www.w3.org/2001/XMLSchema-instance" xmlns:pc="http://schemas.microsoft.com/office/infopath/2007/PartnerControls">
+  <documentManagement>
+    <_ip_UnifiedCompliancePolicyUIAction xmlns="http://schemas.microsoft.com/sharepoint/v3" xsi:nil="true"/>
+    <_ip_UnifiedCompliancePolicyProperties xmlns="http://schemas.microsoft.com/sharepoint/v3" xsi:nil="true"/>
+  </documentManagement>
+</p:properties>
 </file>
 
-<file path=customXml/itemProps3.xml><?xml version="1.0" encoding="utf-8"?>
+<file path=customXml/itemProps1.xml><?xml version="1.0" encoding="utf-8"?>
 <ds:datastoreItem xmlns:ds="http://schemas.openxmlformats.org/officeDocument/2006/customXml" ds:itemID="{6BD8D9FD-7628-4864-99BD-44D5E05C598F}">
   <ds:schemaRefs>
     <ds:schemaRef ds:uri="http://schemas.microsoft.com/office/2006/metadata/contentType"/>
@@ -4668,4 +4662,22 @@
     <ds:schemaRef ds:uri="http://schemas.microsoft.com/internal/obd"/>
   </ds:schemaRefs>
 </ds:datastoreItem>
+</file>
+
+<file path=customXml/itemProps2.xml><?xml version="1.0" encoding="utf-8"?>
+<ds:datastoreItem xmlns:ds="http://schemas.openxmlformats.org/officeDocument/2006/customXml" ds:itemID="{D52A7B0C-0785-45D2-9058-6AAC6C304773}">
+  <ds:schemaRefs>
+    <ds:schemaRef ds:uri="http://schemas.microsoft.com/sharepoint/v3/contenttype/forms"/>
+  </ds:schemaRefs>
+</ds:datastoreItem>
+</file>
+
+<file path=customXml/itemProps3.xml><?xml version="1.0" encoding="utf-8"?>
+<ds:datastoreItem xmlns:ds="http://schemas.openxmlformats.org/officeDocument/2006/customXml" ds:itemID="{58A02AAC-5046-4D44-A9AE-5839993B65F4}">
+  <ds:schemaRefs>
+    <ds:schemaRef ds:uri="http://schemas.microsoft.com/office/2006/metadata/properties"/>
+    <ds:schemaRef ds:uri="http://schemas.microsoft.com/office/infopath/2007/PartnerControls"/>
+    <ds:schemaRef ds:uri="http://schemas.microsoft.com/sharepoint/v3"/>
+  </ds:schemaRefs>
+</ds:datastoreItem>
 </file>
</xml_diff>